<commit_message>
feat: add all prop firms to X scraper agent with improved extraction
</commit_message>
<xml_diff>
--- a/Propmpturi.docx
+++ b/Propmpturi.docx
@@ -2,6 +2,826 @@
 <file path=word/document.xml><?xml version="1.0" encoding="utf-8"?>
 <w:document xmlns:wpc="http://schemas.microsoft.com/office/word/2010/wordprocessingCanvas" xmlns:cx="http://schemas.microsoft.com/office/drawing/2014/chartex" xmlns:cx1="http://schemas.microsoft.com/office/drawing/2015/9/8/chartex" xmlns:cx2="http://schemas.microsoft.com/office/drawing/2015/10/21/chartex" xmlns:cx3="http://schemas.microsoft.com/office/drawing/2016/5/9/chartex" xmlns:cx4="http://schemas.microsoft.com/office/drawing/2016/5/10/chartex" xmlns:cx5="http://schemas.microsoft.com/office/drawing/2016/5/11/chartex" xmlns:cx6="http://schemas.microsoft.com/office/drawing/2016/5/12/chartex" xmlns:cx7="http://schemas.microsoft.com/office/drawing/2016/5/13/chartex" xmlns:cx8="http://schemas.microsoft.com/office/drawing/2016/5/14/chartex" xmlns:mc="http://schemas.openxmlformats.org/markup-compatibility/2006" xmlns:aink="http://schemas.microsoft.com/office/drawing/2016/ink" xmlns:am3d="http://schemas.microsoft.com/office/drawing/2017/model3d" xmlns:o="urn:schemas-microsoft-com:office:office" xmlns:r="http://schemas.openxmlformats.org/officeDocument/2006/relationships" xmlns:m="http://schemas.openxmlformats.org/officeDocument/2006/math" xmlns:v="urn:schemas-microsoft-com:vml" xmlns:wp14="http://schemas.microsoft.com/office/word/2010/wordprocessingDrawing" xmlns:wp="http://schemas.openxmlformats.org/drawingml/2006/wordprocessingDrawing" xmlns:w10="urn:schemas-microsoft-com:office:word" xmlns:w="http://schemas.openxmlformats.org/wordprocessingml/2006/main" xmlns:w14="http://schemas.microsoft.com/office/word/2010/wordml" xmlns:w15="http://schemas.microsoft.com/office/word/2012/wordml" xmlns:w16cex="http://schemas.microsoft.com/office/word/2018/wordml/cex" xmlns:w16cid="http://schemas.microsoft.com/office/word/2016/wordml/cid" xmlns:w16="http://schemas.microsoft.com/office/word/2018/wordml" xmlns:w16sdtdh="http://schemas.microsoft.com/office/word/2020/wordml/sdtdatahash" xmlns:w16se="http://schemas.microsoft.com/office/word/2015/wordml/symex" xmlns:wpg="http://schemas.microsoft.com/office/word/2010/wordprocessingGroup" xmlns:wpi="http://schemas.microsoft.com/office/word/2010/wordprocessingInk" xmlns:wne="http://schemas.microsoft.com/office/word/2006/wordml" xmlns:wps="http://schemas.microsoft.com/office/word/2010/wordprocessingShape" mc:Ignorable="w14 w15 w16se w16cid w16 w16cex w16sdtdh wp14">
   <w:body>
+    <w:p>
+      <w:pPr>
+        <w:rPr>
+          <w:rFonts w:ascii="Montserrat" w:hAnsi="Montserrat"/>
+          <w:color w:val="E5E7EB"/>
+          <w:sz w:val="21"/>
+          <w:szCs w:val="21"/>
+          <w:shd w:val="clear" w:color="auto" w:fill="1F1F21"/>
+        </w:rPr>
+      </w:pPr>
+    </w:p>
+    <w:p>
+      <w:pPr>
+        <w:rPr>
+          <w:rFonts w:ascii="Segoe UI" w:hAnsi="Segoe UI" w:cs="Segoe UI"/>
+          <w:color w:val="FAF9F5"/>
+          <w:shd w:val="clear" w:color="auto" w:fill="141413"/>
+        </w:rPr>
+      </w:pPr>
+      <w:r>
+        <w:rPr>
+          <w:rFonts w:ascii="Montserrat" w:hAnsi="Montserrat"/>
+          <w:color w:val="E5E7EB"/>
+          <w:sz w:val="21"/>
+          <w:szCs w:val="21"/>
+          <w:shd w:val="clear" w:color="auto" w:fill="1F1F21"/>
+        </w:rPr>
+        <w:t xml:space="preserve">fa-mi un banner in </w:t>
+      </w:r>
+      <w:proofErr w:type="spellStart"/>
+      <w:r>
+        <w:rPr>
+          <w:rFonts w:ascii="Montserrat" w:hAnsi="Montserrat"/>
+          <w:color w:val="E5E7EB"/>
+          <w:sz w:val="21"/>
+          <w:szCs w:val="21"/>
+          <w:shd w:val="clear" w:color="auto" w:fill="1F1F21"/>
+        </w:rPr>
+        <w:t>limba</w:t>
+      </w:r>
+      <w:proofErr w:type="spellEnd"/>
+      <w:r>
+        <w:rPr>
+          <w:rFonts w:ascii="Montserrat" w:hAnsi="Montserrat"/>
+          <w:color w:val="E5E7EB"/>
+          <w:sz w:val="21"/>
+          <w:szCs w:val="21"/>
+          <w:shd w:val="clear" w:color="auto" w:fill="1F1F21"/>
+        </w:rPr>
+        <w:t xml:space="preserve"> </w:t>
+      </w:r>
+      <w:proofErr w:type="spellStart"/>
+      <w:r>
+        <w:rPr>
+          <w:rFonts w:ascii="Montserrat" w:hAnsi="Montserrat"/>
+          <w:color w:val="E5E7EB"/>
+          <w:sz w:val="21"/>
+          <w:szCs w:val="21"/>
+          <w:shd w:val="clear" w:color="auto" w:fill="1F1F21"/>
+        </w:rPr>
+        <w:t>engleza</w:t>
+      </w:r>
+      <w:proofErr w:type="spellEnd"/>
+      <w:r>
+        <w:rPr>
+          <w:rFonts w:ascii="Montserrat" w:hAnsi="Montserrat"/>
+          <w:color w:val="E5E7EB"/>
+          <w:sz w:val="21"/>
+          <w:szCs w:val="21"/>
+          <w:shd w:val="clear" w:color="auto" w:fill="1F1F21"/>
+        </w:rPr>
+        <w:t xml:space="preserve"> </w:t>
+      </w:r>
+      <w:proofErr w:type="spellStart"/>
+      <w:r>
+        <w:rPr>
+          <w:rFonts w:ascii="Montserrat" w:hAnsi="Montserrat"/>
+          <w:color w:val="E5E7EB"/>
+          <w:sz w:val="21"/>
+          <w:szCs w:val="21"/>
+          <w:shd w:val="clear" w:color="auto" w:fill="1F1F21"/>
+        </w:rPr>
+        <w:t>pentru</w:t>
+      </w:r>
+      <w:proofErr w:type="spellEnd"/>
+      <w:r>
+        <w:rPr>
+          <w:rFonts w:ascii="Montserrat" w:hAnsi="Montserrat"/>
+          <w:color w:val="E5E7EB"/>
+          <w:sz w:val="21"/>
+          <w:szCs w:val="21"/>
+          <w:shd w:val="clear" w:color="auto" w:fill="1F1F21"/>
+        </w:rPr>
+        <w:t xml:space="preserve"> </w:t>
+      </w:r>
+      <w:proofErr w:type="spellStart"/>
+      <w:r>
+        <w:rPr>
+          <w:rFonts w:ascii="Montserrat" w:hAnsi="Montserrat"/>
+          <w:color w:val="E5E7EB"/>
+          <w:sz w:val="21"/>
+          <w:szCs w:val="21"/>
+          <w:shd w:val="clear" w:color="auto" w:fill="1F1F21"/>
+        </w:rPr>
+        <w:t>noua</w:t>
+      </w:r>
+      <w:proofErr w:type="spellEnd"/>
+      <w:r>
+        <w:rPr>
+          <w:rFonts w:ascii="Montserrat" w:hAnsi="Montserrat"/>
+          <w:color w:val="E5E7EB"/>
+          <w:sz w:val="21"/>
+          <w:szCs w:val="21"/>
+          <w:shd w:val="clear" w:color="auto" w:fill="1F1F21"/>
+        </w:rPr>
+        <w:t xml:space="preserve"> </w:t>
+      </w:r>
+      <w:proofErr w:type="spellStart"/>
+      <w:r>
+        <w:rPr>
+          <w:rFonts w:ascii="Montserrat" w:hAnsi="Montserrat"/>
+          <w:color w:val="E5E7EB"/>
+          <w:sz w:val="21"/>
+          <w:szCs w:val="21"/>
+          <w:shd w:val="clear" w:color="auto" w:fill="1F1F21"/>
+        </w:rPr>
+        <w:t>promotie</w:t>
+      </w:r>
+      <w:proofErr w:type="spellEnd"/>
+      <w:r>
+        <w:rPr>
+          <w:rFonts w:ascii="Montserrat" w:hAnsi="Montserrat"/>
+          <w:color w:val="E5E7EB"/>
+          <w:sz w:val="21"/>
+          <w:szCs w:val="21"/>
+          <w:shd w:val="clear" w:color="auto" w:fill="1F1F21"/>
+        </w:rPr>
+        <w:t xml:space="preserve"> de la QT Funded, in </w:t>
+      </w:r>
+      <w:proofErr w:type="spellStart"/>
+      <w:r>
+        <w:rPr>
+          <w:rFonts w:ascii="Montserrat" w:hAnsi="Montserrat"/>
+          <w:color w:val="E5E7EB"/>
+          <w:sz w:val="21"/>
+          <w:szCs w:val="21"/>
+          <w:shd w:val="clear" w:color="auto" w:fill="1F1F21"/>
+        </w:rPr>
+        <w:t>limba</w:t>
+      </w:r>
+      <w:proofErr w:type="spellEnd"/>
+      <w:r>
+        <w:rPr>
+          <w:rFonts w:ascii="Montserrat" w:hAnsi="Montserrat"/>
+          <w:color w:val="E5E7EB"/>
+          <w:sz w:val="21"/>
+          <w:szCs w:val="21"/>
+          <w:shd w:val="clear" w:color="auto" w:fill="1F1F21"/>
+        </w:rPr>
+        <w:t xml:space="preserve"> </w:t>
+      </w:r>
+      <w:proofErr w:type="spellStart"/>
+      <w:r>
+        <w:rPr>
+          <w:rFonts w:ascii="Montserrat" w:hAnsi="Montserrat"/>
+          <w:color w:val="E5E7EB"/>
+          <w:sz w:val="21"/>
+          <w:szCs w:val="21"/>
+          <w:shd w:val="clear" w:color="auto" w:fill="1F1F21"/>
+        </w:rPr>
+        <w:t>engleza</w:t>
+      </w:r>
+      <w:proofErr w:type="spellEnd"/>
+      <w:r>
+        <w:rPr>
+          <w:rFonts w:ascii="Montserrat" w:hAnsi="Montserrat"/>
+          <w:color w:val="E5E7EB"/>
+          <w:sz w:val="21"/>
+          <w:szCs w:val="21"/>
+          <w:shd w:val="clear" w:color="auto" w:fill="1F1F21"/>
+        </w:rPr>
+        <w:t xml:space="preserve"> format 1:</w:t>
+      </w:r>
+      <w:proofErr w:type="gramStart"/>
+      <w:r>
+        <w:rPr>
+          <w:rFonts w:ascii="Montserrat" w:hAnsi="Montserrat"/>
+          <w:color w:val="E5E7EB"/>
+          <w:sz w:val="21"/>
+          <w:szCs w:val="21"/>
+          <w:shd w:val="clear" w:color="auto" w:fill="1F1F21"/>
+        </w:rPr>
+        <w:t>1 ,</w:t>
+      </w:r>
+      <w:proofErr w:type="gramEnd"/>
+      <w:r>
+        <w:rPr>
+          <w:rFonts w:ascii="Montserrat" w:hAnsi="Montserrat"/>
+          <w:color w:val="E5E7EB"/>
+          <w:sz w:val="21"/>
+          <w:szCs w:val="21"/>
+          <w:shd w:val="clear" w:color="auto" w:fill="1F1F21"/>
+        </w:rPr>
+        <w:t xml:space="preserve"> in </w:t>
+      </w:r>
+      <w:proofErr w:type="spellStart"/>
+      <w:r>
+        <w:rPr>
+          <w:rFonts w:ascii="Montserrat" w:hAnsi="Montserrat"/>
+          <w:color w:val="E5E7EB"/>
+          <w:sz w:val="21"/>
+          <w:szCs w:val="21"/>
+          <w:shd w:val="clear" w:color="auto" w:fill="1F1F21"/>
+        </w:rPr>
+        <w:t>acelasi</w:t>
+      </w:r>
+      <w:proofErr w:type="spellEnd"/>
+      <w:r>
+        <w:rPr>
+          <w:rFonts w:ascii="Montserrat" w:hAnsi="Montserrat"/>
+          <w:color w:val="E5E7EB"/>
+          <w:sz w:val="21"/>
+          <w:szCs w:val="21"/>
+          <w:shd w:val="clear" w:color="auto" w:fill="1F1F21"/>
+        </w:rPr>
+        <w:t xml:space="preserve"> </w:t>
+      </w:r>
+      <w:proofErr w:type="spellStart"/>
+      <w:r>
+        <w:rPr>
+          <w:rFonts w:ascii="Montserrat" w:hAnsi="Montserrat"/>
+          <w:color w:val="E5E7EB"/>
+          <w:sz w:val="21"/>
+          <w:szCs w:val="21"/>
+          <w:shd w:val="clear" w:color="auto" w:fill="1F1F21"/>
+        </w:rPr>
+        <w:t>stil</w:t>
+      </w:r>
+      <w:proofErr w:type="spellEnd"/>
+      <w:r>
+        <w:rPr>
+          <w:rFonts w:ascii="Montserrat" w:hAnsi="Montserrat"/>
+          <w:color w:val="E5E7EB"/>
+          <w:sz w:val="21"/>
+          <w:szCs w:val="21"/>
+          <w:shd w:val="clear" w:color="auto" w:fill="1F1F21"/>
+        </w:rPr>
+        <w:t xml:space="preserve"> ca </w:t>
+      </w:r>
+      <w:proofErr w:type="spellStart"/>
+      <w:r>
+        <w:rPr>
+          <w:rFonts w:ascii="Montserrat" w:hAnsi="Montserrat"/>
+          <w:color w:val="E5E7EB"/>
+          <w:sz w:val="21"/>
+          <w:szCs w:val="21"/>
+          <w:shd w:val="clear" w:color="auto" w:fill="1F1F21"/>
+        </w:rPr>
+        <w:t>acest</w:t>
+      </w:r>
+      <w:proofErr w:type="spellEnd"/>
+      <w:r>
+        <w:rPr>
+          <w:rFonts w:ascii="Montserrat" w:hAnsi="Montserrat"/>
+          <w:color w:val="E5E7EB"/>
+          <w:sz w:val="21"/>
+          <w:szCs w:val="21"/>
+          <w:shd w:val="clear" w:color="auto" w:fill="1F1F21"/>
+        </w:rPr>
+        <w:t xml:space="preserve"> banner, </w:t>
+      </w:r>
+      <w:proofErr w:type="spellStart"/>
+      <w:r>
+        <w:rPr>
+          <w:rFonts w:ascii="Montserrat" w:hAnsi="Montserrat"/>
+          <w:color w:val="E5E7EB"/>
+          <w:sz w:val="21"/>
+          <w:szCs w:val="21"/>
+          <w:shd w:val="clear" w:color="auto" w:fill="1F1F21"/>
+        </w:rPr>
+        <w:t>ti</w:t>
+      </w:r>
+      <w:proofErr w:type="spellEnd"/>
+      <w:r>
+        <w:rPr>
+          <w:rFonts w:ascii="Montserrat" w:hAnsi="Montserrat"/>
+          <w:color w:val="E5E7EB"/>
+          <w:sz w:val="21"/>
+          <w:szCs w:val="21"/>
+          <w:shd w:val="clear" w:color="auto" w:fill="1F1F21"/>
+        </w:rPr>
+        <w:t xml:space="preserve">-am </w:t>
+      </w:r>
+      <w:proofErr w:type="spellStart"/>
+      <w:r>
+        <w:rPr>
+          <w:rFonts w:ascii="Montserrat" w:hAnsi="Montserrat"/>
+          <w:color w:val="E5E7EB"/>
+          <w:sz w:val="21"/>
+          <w:szCs w:val="21"/>
+          <w:shd w:val="clear" w:color="auto" w:fill="1F1F21"/>
+        </w:rPr>
+        <w:t>atasat</w:t>
+      </w:r>
+      <w:proofErr w:type="spellEnd"/>
+      <w:r>
+        <w:rPr>
+          <w:rFonts w:ascii="Montserrat" w:hAnsi="Montserrat"/>
+          <w:color w:val="E5E7EB"/>
+          <w:sz w:val="21"/>
+          <w:szCs w:val="21"/>
+          <w:shd w:val="clear" w:color="auto" w:fill="1F1F21"/>
+        </w:rPr>
+        <w:t xml:space="preserve"> </w:t>
+      </w:r>
+      <w:proofErr w:type="spellStart"/>
+      <w:r>
+        <w:rPr>
+          <w:rFonts w:ascii="Montserrat" w:hAnsi="Montserrat"/>
+          <w:color w:val="E5E7EB"/>
+          <w:sz w:val="21"/>
+          <w:szCs w:val="21"/>
+          <w:shd w:val="clear" w:color="auto" w:fill="1F1F21"/>
+        </w:rPr>
+        <w:t>promotia</w:t>
+      </w:r>
+      <w:proofErr w:type="spellEnd"/>
+      <w:r>
+        <w:rPr>
+          <w:rFonts w:ascii="Montserrat" w:hAnsi="Montserrat"/>
+          <w:color w:val="E5E7EB"/>
+          <w:sz w:val="21"/>
+          <w:szCs w:val="21"/>
+          <w:shd w:val="clear" w:color="auto" w:fill="1F1F21"/>
+        </w:rPr>
+        <w:t xml:space="preserve"> </w:t>
+      </w:r>
+      <w:proofErr w:type="spellStart"/>
+      <w:r>
+        <w:rPr>
+          <w:rFonts w:ascii="Montserrat" w:hAnsi="Montserrat"/>
+          <w:color w:val="E5E7EB"/>
+          <w:sz w:val="21"/>
+          <w:szCs w:val="21"/>
+          <w:shd w:val="clear" w:color="auto" w:fill="1F1F21"/>
+        </w:rPr>
+        <w:t>actuala</w:t>
+      </w:r>
+      <w:proofErr w:type="spellEnd"/>
+      <w:r>
+        <w:rPr>
+          <w:rFonts w:ascii="Montserrat" w:hAnsi="Montserrat"/>
+          <w:color w:val="E5E7EB"/>
+          <w:sz w:val="21"/>
+          <w:szCs w:val="21"/>
+          <w:shd w:val="clear" w:color="auto" w:fill="1F1F21"/>
+        </w:rPr>
+        <w:t xml:space="preserve"> , </w:t>
+      </w:r>
+      <w:proofErr w:type="spellStart"/>
+      <w:r>
+        <w:rPr>
+          <w:rFonts w:ascii="Montserrat" w:hAnsi="Montserrat"/>
+          <w:color w:val="E5E7EB"/>
+          <w:sz w:val="21"/>
+          <w:szCs w:val="21"/>
+          <w:shd w:val="clear" w:color="auto" w:fill="1F1F21"/>
+        </w:rPr>
+        <w:t>iti</w:t>
+      </w:r>
+      <w:proofErr w:type="spellEnd"/>
+      <w:r>
+        <w:rPr>
+          <w:rFonts w:ascii="Montserrat" w:hAnsi="Montserrat"/>
+          <w:color w:val="E5E7EB"/>
+          <w:sz w:val="21"/>
+          <w:szCs w:val="21"/>
+          <w:shd w:val="clear" w:color="auto" w:fill="1F1F21"/>
+        </w:rPr>
+        <w:t xml:space="preserve"> </w:t>
+      </w:r>
+      <w:proofErr w:type="spellStart"/>
+      <w:r>
+        <w:rPr>
+          <w:rFonts w:ascii="Montserrat" w:hAnsi="Montserrat"/>
+          <w:color w:val="E5E7EB"/>
+          <w:sz w:val="21"/>
+          <w:szCs w:val="21"/>
+          <w:shd w:val="clear" w:color="auto" w:fill="1F1F21"/>
+        </w:rPr>
+        <w:t>atasez</w:t>
+      </w:r>
+      <w:proofErr w:type="spellEnd"/>
+      <w:r>
+        <w:rPr>
+          <w:rFonts w:ascii="Montserrat" w:hAnsi="Montserrat"/>
+          <w:color w:val="E5E7EB"/>
+          <w:sz w:val="21"/>
+          <w:szCs w:val="21"/>
+          <w:shd w:val="clear" w:color="auto" w:fill="1F1F21"/>
+        </w:rPr>
+        <w:t xml:space="preserve"> </w:t>
+      </w:r>
+      <w:proofErr w:type="spellStart"/>
+      <w:r>
+        <w:rPr>
+          <w:rFonts w:ascii="Montserrat" w:hAnsi="Montserrat"/>
+          <w:color w:val="E5E7EB"/>
+          <w:sz w:val="21"/>
+          <w:szCs w:val="21"/>
+          <w:shd w:val="clear" w:color="auto" w:fill="1F1F21"/>
+        </w:rPr>
+        <w:t>si</w:t>
+      </w:r>
+      <w:proofErr w:type="spellEnd"/>
+      <w:r>
+        <w:rPr>
+          <w:rFonts w:ascii="Montserrat" w:hAnsi="Montserrat"/>
+          <w:color w:val="E5E7EB"/>
+          <w:sz w:val="21"/>
+          <w:szCs w:val="21"/>
+          <w:shd w:val="clear" w:color="auto" w:fill="1F1F21"/>
+        </w:rPr>
+        <w:t xml:space="preserve"> </w:t>
+      </w:r>
+      <w:proofErr w:type="spellStart"/>
+      <w:r>
+        <w:rPr>
+          <w:rFonts w:ascii="Montserrat" w:hAnsi="Montserrat"/>
+          <w:color w:val="E5E7EB"/>
+          <w:sz w:val="21"/>
+          <w:szCs w:val="21"/>
+          <w:shd w:val="clear" w:color="auto" w:fill="1F1F21"/>
+        </w:rPr>
+        <w:t>logoul</w:t>
+      </w:r>
+      <w:proofErr w:type="spellEnd"/>
+      <w:r>
+        <w:rPr>
+          <w:rFonts w:ascii="Montserrat" w:hAnsi="Montserrat"/>
+          <w:color w:val="E5E7EB"/>
+          <w:sz w:val="21"/>
+          <w:szCs w:val="21"/>
+          <w:shd w:val="clear" w:color="auto" w:fill="1F1F21"/>
+        </w:rPr>
+        <w:t xml:space="preserve"> </w:t>
+      </w:r>
+      <w:proofErr w:type="spellStart"/>
+      <w:r>
+        <w:rPr>
+          <w:rFonts w:ascii="Montserrat" w:hAnsi="Montserrat"/>
+          <w:color w:val="E5E7EB"/>
+          <w:sz w:val="21"/>
+          <w:szCs w:val="21"/>
+          <w:shd w:val="clear" w:color="auto" w:fill="1F1F21"/>
+        </w:rPr>
+        <w:t>nostru</w:t>
+      </w:r>
+      <w:proofErr w:type="spellEnd"/>
+      <w:r>
+        <w:rPr>
+          <w:rFonts w:ascii="Montserrat" w:hAnsi="Montserrat"/>
+          <w:color w:val="E5E7EB"/>
+          <w:sz w:val="21"/>
+          <w:szCs w:val="21"/>
+          <w:shd w:val="clear" w:color="auto" w:fill="1F1F21"/>
+        </w:rPr>
+        <w:t xml:space="preserve"> </w:t>
+      </w:r>
+      <w:proofErr w:type="spellStart"/>
+      <w:r>
+        <w:rPr>
+          <w:rFonts w:ascii="Montserrat" w:hAnsi="Montserrat"/>
+          <w:color w:val="E5E7EB"/>
+          <w:sz w:val="21"/>
+          <w:szCs w:val="21"/>
+          <w:shd w:val="clear" w:color="auto" w:fill="1F1F21"/>
+        </w:rPr>
+        <w:t>si</w:t>
+      </w:r>
+      <w:proofErr w:type="spellEnd"/>
+      <w:r>
+        <w:rPr>
+          <w:rFonts w:ascii="Montserrat" w:hAnsi="Montserrat"/>
+          <w:color w:val="E5E7EB"/>
+          <w:sz w:val="21"/>
+          <w:szCs w:val="21"/>
+          <w:shd w:val="clear" w:color="auto" w:fill="1F1F21"/>
+        </w:rPr>
+        <w:t xml:space="preserve"> </w:t>
+      </w:r>
+      <w:proofErr w:type="spellStart"/>
+      <w:r>
+        <w:rPr>
+          <w:rFonts w:ascii="Montserrat" w:hAnsi="Montserrat"/>
+          <w:color w:val="E5E7EB"/>
+          <w:sz w:val="21"/>
+          <w:szCs w:val="21"/>
+          <w:shd w:val="clear" w:color="auto" w:fill="1F1F21"/>
+        </w:rPr>
+        <w:t>logoul</w:t>
+      </w:r>
+      <w:proofErr w:type="spellEnd"/>
+      <w:r>
+        <w:rPr>
+          <w:rFonts w:ascii="Montserrat" w:hAnsi="Montserrat"/>
+          <w:color w:val="E5E7EB"/>
+          <w:sz w:val="21"/>
+          <w:szCs w:val="21"/>
+          <w:shd w:val="clear" w:color="auto" w:fill="1F1F21"/>
+        </w:rPr>
+        <w:t xml:space="preserve"> lor</w:t>
+      </w:r>
+    </w:p>
+    <w:p>
+      <w:pPr>
+        <w:pStyle w:val="NormalWeb"/>
+      </w:pPr>
+      <w:r>
+        <w:t xml:space="preserve">am </w:t>
+      </w:r>
+      <w:proofErr w:type="spellStart"/>
+      <w:r>
+        <w:t>nevoie</w:t>
+      </w:r>
+      <w:proofErr w:type="spellEnd"/>
+      <w:r>
+        <w:t xml:space="preserve"> de un e-mail in format html, in </w:t>
+      </w:r>
+      <w:proofErr w:type="spellStart"/>
+      <w:r>
+        <w:t>limba</w:t>
+      </w:r>
+      <w:proofErr w:type="spellEnd"/>
+      <w:r>
+        <w:t xml:space="preserve"> </w:t>
+      </w:r>
+      <w:proofErr w:type="spellStart"/>
+      <w:r>
+        <w:t>engleza</w:t>
+      </w:r>
+      <w:proofErr w:type="spellEnd"/>
+      <w:r>
+        <w:t xml:space="preserve"> </w:t>
+      </w:r>
+      <w:proofErr w:type="spellStart"/>
+      <w:r>
+        <w:t>sa</w:t>
+      </w:r>
+      <w:proofErr w:type="spellEnd"/>
+      <w:r>
+        <w:t xml:space="preserve"> </w:t>
+      </w:r>
+      <w:proofErr w:type="spellStart"/>
+      <w:r>
+        <w:t>anunt</w:t>
+      </w:r>
+      <w:proofErr w:type="spellEnd"/>
+      <w:r>
+        <w:t xml:space="preserve"> </w:t>
+      </w:r>
+      <w:proofErr w:type="spellStart"/>
+      <w:r>
+        <w:t>subscriberii</w:t>
+      </w:r>
+      <w:proofErr w:type="spellEnd"/>
+      <w:r>
+        <w:t xml:space="preserve"> </w:t>
+      </w:r>
+      <w:proofErr w:type="spellStart"/>
+      <w:r>
+        <w:t>nostri</w:t>
+      </w:r>
+      <w:proofErr w:type="spellEnd"/>
+      <w:r>
+        <w:t xml:space="preserve"> ca a </w:t>
+      </w:r>
+      <w:proofErr w:type="spellStart"/>
+      <w:r>
+        <w:t>aparut</w:t>
+      </w:r>
+      <w:proofErr w:type="spellEnd"/>
+      <w:r>
+        <w:t xml:space="preserve"> o </w:t>
+      </w:r>
+      <w:proofErr w:type="spellStart"/>
+      <w:r>
+        <w:t>noua</w:t>
+      </w:r>
+      <w:proofErr w:type="spellEnd"/>
+      <w:r>
+        <w:t xml:space="preserve"> </w:t>
+      </w:r>
+      <w:proofErr w:type="spellStart"/>
+      <w:r>
+        <w:t>promotie</w:t>
+      </w:r>
+      <w:proofErr w:type="spellEnd"/>
+      <w:r>
+        <w:t xml:space="preserve">, </w:t>
+      </w:r>
+      <w:proofErr w:type="spellStart"/>
+      <w:r>
+        <w:t>ti</w:t>
+      </w:r>
+      <w:proofErr w:type="spellEnd"/>
+      <w:r>
+        <w:t xml:space="preserve">-am </w:t>
+      </w:r>
+      <w:proofErr w:type="spellStart"/>
+      <w:r>
+        <w:t>atasat</w:t>
+      </w:r>
+      <w:proofErr w:type="spellEnd"/>
+      <w:r>
+        <w:t xml:space="preserve"> </w:t>
+      </w:r>
+      <w:proofErr w:type="spellStart"/>
+      <w:r>
+        <w:t>promotia</w:t>
+      </w:r>
+      <w:proofErr w:type="spellEnd"/>
+      <w:r>
+        <w:t xml:space="preserve">, </w:t>
+      </w:r>
+      <w:proofErr w:type="spellStart"/>
+      <w:r>
+        <w:t>asta</w:t>
+      </w:r>
+      <w:proofErr w:type="spellEnd"/>
+      <w:r>
+        <w:t xml:space="preserve"> </w:t>
+      </w:r>
+      <w:proofErr w:type="spellStart"/>
+      <w:r>
+        <w:t>este</w:t>
+      </w:r>
+      <w:proofErr w:type="spellEnd"/>
+      <w:r>
+        <w:t xml:space="preserve"> </w:t>
+      </w:r>
+      <w:proofErr w:type="spellStart"/>
+      <w:r>
+        <w:t>linkul</w:t>
+      </w:r>
+      <w:proofErr w:type="spellEnd"/>
+      <w:r>
+        <w:t xml:space="preserve"> de </w:t>
+      </w:r>
+      <w:proofErr w:type="spellStart"/>
+      <w:r>
+        <w:t>afiliere</w:t>
+      </w:r>
+      <w:proofErr w:type="spellEnd"/>
+      <w:r>
+        <w:t xml:space="preserve">: </w:t>
+      </w:r>
+      <w:hyperlink r:id="rId4" w:tgtFrame="_blank" w:history="1">
+        <w:r>
+          <w:rPr>
+            <w:rStyle w:val="Hyperlink"/>
+          </w:rPr>
+          <w:t>https://qtfunded.quanttekel.com/ref/5570/</w:t>
+        </w:r>
+      </w:hyperlink>
+      <w:r>
+        <w:t xml:space="preserve">, </w:t>
+      </w:r>
+      <w:proofErr w:type="spellStart"/>
+      <w:r>
+        <w:t>asta</w:t>
+      </w:r>
+      <w:proofErr w:type="spellEnd"/>
+      <w:r>
+        <w:t xml:space="preserve"> </w:t>
+      </w:r>
+      <w:proofErr w:type="spellStart"/>
+      <w:r>
+        <w:t>este</w:t>
+      </w:r>
+      <w:proofErr w:type="spellEnd"/>
+      <w:r>
+        <w:t xml:space="preserve"> </w:t>
+      </w:r>
+      <w:proofErr w:type="spellStart"/>
+      <w:r>
+        <w:t>logoul</w:t>
+      </w:r>
+      <w:proofErr w:type="spellEnd"/>
+      <w:r>
+        <w:t xml:space="preserve"> </w:t>
+      </w:r>
+      <w:proofErr w:type="spellStart"/>
+      <w:r>
+        <w:t>nostru</w:t>
+      </w:r>
+      <w:proofErr w:type="spellEnd"/>
+      <w:r>
+        <w:t xml:space="preserve"> </w:t>
+      </w:r>
+      <w:hyperlink r:id="rId5" w:tgtFrame="_blank" w:history="1">
+        <w:r>
+          <w:rPr>
+            <w:rStyle w:val="Hyperlink"/>
+          </w:rPr>
+          <w:t>https://propfirms-hub.com/_next/image?url=%2Flogo.png&amp;w=48&amp;q=75</w:t>
+        </w:r>
+      </w:hyperlink>
+      <w:r>
+        <w:t xml:space="preserve">, </w:t>
+      </w:r>
+      <w:proofErr w:type="spellStart"/>
+      <w:r>
+        <w:t>asta</w:t>
+      </w:r>
+      <w:proofErr w:type="spellEnd"/>
+      <w:r>
+        <w:t xml:space="preserve"> </w:t>
+      </w:r>
+      <w:proofErr w:type="spellStart"/>
+      <w:r>
+        <w:t>este</w:t>
+      </w:r>
+      <w:proofErr w:type="spellEnd"/>
+      <w:r>
+        <w:t xml:space="preserve"> </w:t>
+      </w:r>
+      <w:proofErr w:type="spellStart"/>
+      <w:r>
+        <w:t>logoul</w:t>
+      </w:r>
+      <w:proofErr w:type="spellEnd"/>
+      <w:r>
+        <w:t xml:space="preserve"> lor: </w:t>
+      </w:r>
+      <w:hyperlink r:id="rId6" w:tgtFrame="_blank" w:history="1">
+        <w:r>
+          <w:rPr>
+            <w:rStyle w:val="Hyperlink"/>
+          </w:rPr>
+          <w:t>https://qtfunded.quanttekel.com/wp-content/uploads/2025/06/Group-154.svg</w:t>
+        </w:r>
+      </w:hyperlink>
+      <w:r>
+        <w:t xml:space="preserve">, </w:t>
+      </w:r>
+      <w:proofErr w:type="spellStart"/>
+      <w:r>
+        <w:t>emailul</w:t>
+      </w:r>
+      <w:proofErr w:type="spellEnd"/>
+      <w:r>
+        <w:t xml:space="preserve"> </w:t>
+      </w:r>
+      <w:proofErr w:type="spellStart"/>
+      <w:r>
+        <w:t>sa</w:t>
+      </w:r>
+      <w:proofErr w:type="spellEnd"/>
+      <w:r>
+        <w:t xml:space="preserve"> fie </w:t>
+      </w:r>
+      <w:proofErr w:type="spellStart"/>
+      <w:r>
+        <w:t>vizibil</w:t>
+      </w:r>
+      <w:proofErr w:type="spellEnd"/>
+      <w:r>
+        <w:t xml:space="preserve"> pe </w:t>
+      </w:r>
+      <w:proofErr w:type="spellStart"/>
+      <w:r>
+        <w:t>toate</w:t>
+      </w:r>
+      <w:proofErr w:type="spellEnd"/>
+      <w:r>
+        <w:t xml:space="preserve"> </w:t>
+      </w:r>
+      <w:proofErr w:type="spellStart"/>
+      <w:r>
+        <w:t>dispozitivele</w:t>
+      </w:r>
+      <w:proofErr w:type="spellEnd"/>
+      <w:r>
+        <w:t xml:space="preserve"> </w:t>
+      </w:r>
+      <w:proofErr w:type="spellStart"/>
+      <w:r>
+        <w:t>indiferent</w:t>
+      </w:r>
+      <w:proofErr w:type="spellEnd"/>
+      <w:r>
+        <w:t xml:space="preserve"> de </w:t>
+      </w:r>
+      <w:proofErr w:type="spellStart"/>
+      <w:r>
+        <w:t>tema</w:t>
+      </w:r>
+      <w:proofErr w:type="spellEnd"/>
+      <w:r>
+        <w:t xml:space="preserve"> dark </w:t>
+      </w:r>
+      <w:proofErr w:type="spellStart"/>
+      <w:r>
+        <w:t>sau</w:t>
+      </w:r>
+      <w:proofErr w:type="spellEnd"/>
+      <w:r>
+        <w:t xml:space="preserve"> white</w:t>
+      </w:r>
+    </w:p>
+    <w:p>
+      <w:pPr>
+        <w:rPr>
+          <w:rFonts w:ascii="Segoe UI" w:hAnsi="Segoe UI" w:cs="Segoe UI"/>
+          <w:color w:val="FAF9F5"/>
+          <w:shd w:val="clear" w:color="auto" w:fill="141413"/>
+        </w:rPr>
+      </w:pPr>
+    </w:p>
     <w:p>
       <w:r>
         <w:rPr>
@@ -638,6 +1458,34 @@
     <w:semiHidden/>
     <w:unhideWhenUsed/>
   </w:style>
+  <w:style w:type="paragraph" w:styleId="NormalWeb">
+    <w:name w:val="Normal (Web)"/>
+    <w:basedOn w:val="Normal"/>
+    <w:uiPriority w:val="99"/>
+    <w:semiHidden/>
+    <w:unhideWhenUsed/>
+    <w:rsid w:val="00070B23"/>
+    <w:pPr>
+      <w:spacing w:before="100" w:beforeAutospacing="1" w:after="100" w:afterAutospacing="1" w:line="240" w:lineRule="auto"/>
+    </w:pPr>
+    <w:rPr>
+      <w:rFonts w:ascii="Times New Roman" w:eastAsia="Times New Roman" w:hAnsi="Times New Roman" w:cs="Times New Roman"/>
+      <w:sz w:val="24"/>
+      <w:szCs w:val="24"/>
+    </w:rPr>
+  </w:style>
+  <w:style w:type="character" w:styleId="Hyperlink">
+    <w:name w:val="Hyperlink"/>
+    <w:basedOn w:val="DefaultParagraphFont"/>
+    <w:uiPriority w:val="99"/>
+    <w:semiHidden/>
+    <w:unhideWhenUsed/>
+    <w:rsid w:val="00070B23"/>
+    <w:rPr>
+      <w:color w:val="0000FF"/>
+      <w:u w:val="single"/>
+    </w:rPr>
+  </w:style>
 </w:styles>
 </file>
 

</xml_diff>

<commit_message>
Add 3 SEO listicles: best-for-beginners, cheapest-prop-firms, best-prop-firms-usa
</commit_message>
<xml_diff>
--- a/Propmpturi.docx
+++ b/Propmpturi.docx
@@ -664,44 +664,9 @@
           <w:rPr>
             <w:rStyle w:val="Hyperlink"/>
           </w:rPr>
-          <w:t>https://qtfunded.quanttekel.com/ref/5570/</w:t>
+          <w:t xml:space="preserve">https://prop.fundedx.com/buy-challenge/?referral=d79822dc, asta este logoul nostru </w:t>
         </w:r>
       </w:hyperlink>
-      <w:r>
-        <w:t xml:space="preserve">, </w:t>
-      </w:r>
-      <w:proofErr w:type="spellStart"/>
-      <w:r>
-        <w:t>asta</w:t>
-      </w:r>
-      <w:proofErr w:type="spellEnd"/>
-      <w:r>
-        <w:t xml:space="preserve"> </w:t>
-      </w:r>
-      <w:proofErr w:type="spellStart"/>
-      <w:r>
-        <w:t>este</w:t>
-      </w:r>
-      <w:proofErr w:type="spellEnd"/>
-      <w:r>
-        <w:t xml:space="preserve"> </w:t>
-      </w:r>
-      <w:proofErr w:type="spellStart"/>
-      <w:r>
-        <w:t>logoul</w:t>
-      </w:r>
-      <w:proofErr w:type="spellEnd"/>
-      <w:r>
-        <w:t xml:space="preserve"> </w:t>
-      </w:r>
-      <w:proofErr w:type="spellStart"/>
-      <w:r>
-        <w:t>nostru</w:t>
-      </w:r>
-      <w:proofErr w:type="spellEnd"/>
-      <w:r>
-        <w:t xml:space="preserve"> </w:t>
-      </w:r>
       <w:hyperlink r:id="rId5" w:tgtFrame="_blank" w:history="1">
         <w:r>
           <w:rPr>
@@ -742,7 +707,7 @@
           <w:rPr>
             <w:rStyle w:val="Hyperlink"/>
           </w:rPr>
-          <w:t>https://qtfunded.quanttekel.com/wp-content/uploads/2025/06/Group-154.svg</w:t>
+          <w:t>https://pbs.twimg.com/profile_images/1762470072545599488/AZWodZ3Y_400x400.jpg</w:t>
         </w:r>
       </w:hyperlink>
       <w:r>
@@ -810,7 +775,23 @@
       </w:r>
       <w:proofErr w:type="spellEnd"/>
       <w:r>
-        <w:t xml:space="preserve"> white</w:t>
+        <w:t xml:space="preserve"> white, </w:t>
+      </w:r>
+      <w:proofErr w:type="spellStart"/>
+      <w:r>
+        <w:t>si</w:t>
+      </w:r>
+      <w:proofErr w:type="spellEnd"/>
+      <w:r>
+        <w:t xml:space="preserve"> </w:t>
+      </w:r>
+      <w:proofErr w:type="spellStart"/>
+      <w:r>
+        <w:t>sa</w:t>
+      </w:r>
+      <w:proofErr w:type="spellEnd"/>
+      <w:r>
+        <w:t xml:space="preserve"> fie responsive</w:t>
       </w:r>
     </w:p>
     <w:p>

</xml_diff>